<commit_message>
Updated My logbook. Created minutes from our records (logbook, slack conversations, meetings summary and etc). They need to be further inspected.
</commit_message>
<xml_diff>
--- a/LogSection/Minutes/26th_08-08-2017.docx
+++ b/LogSection/Minutes/26th_08-08-2017.docx
@@ -517,6 +517,15 @@
         <w:t> </w:t>
       </w:r>
     </w:p>
+    <w:p>
+      <w:pPr>
+        <w:spacing w:after="0" w:line="240" w:lineRule="auto"/>
+        <w:rPr>
+          <w:rFonts w:eastAsia="Times New Roman" w:cstheme="minorHAnsi"/>
+          <w:lang w:val="en-US" w:eastAsia="en-NZ"/>
+        </w:rPr>
+      </w:pPr>
+    </w:p>
     <w:tbl>
       <w:tblPr>
         <w:tblW w:w="0" w:type="auto"/>
@@ -542,7 +551,7 @@
       <w:tr>
         <w:tc>
           <w:tcPr>
-            <w:tcW w:w="2827" w:type="dxa"/>
+            <w:tcW w:w="2610" w:type="dxa"/>
             <w:tcBorders>
               <w:top w:val="single" w:sz="8" w:space="0" w:color="A3A3A3"/>
               <w:left w:val="single" w:sz="8" w:space="0" w:color="A3A3A3"/>
@@ -582,7 +591,7 @@
         </w:tc>
         <w:tc>
           <w:tcPr>
-            <w:tcW w:w="3001" w:type="dxa"/>
+            <w:tcW w:w="2733" w:type="dxa"/>
             <w:tcBorders>
               <w:top w:val="single" w:sz="8" w:space="0" w:color="A3A3A3"/>
               <w:left w:val="single" w:sz="8" w:space="0" w:color="A3A3A3"/>
@@ -622,7 +631,7 @@
         </w:tc>
         <w:tc>
           <w:tcPr>
-            <w:tcW w:w="4054" w:type="dxa"/>
+            <w:tcW w:w="3663" w:type="dxa"/>
             <w:tcBorders>
               <w:top w:val="single" w:sz="8" w:space="0" w:color="A3A3A3"/>
               <w:left w:val="single" w:sz="8" w:space="0" w:color="A3A3A3"/>
@@ -664,7 +673,7 @@
       <w:tr>
         <w:tc>
           <w:tcPr>
-            <w:tcW w:w="2827" w:type="dxa"/>
+            <w:tcW w:w="2610" w:type="dxa"/>
             <w:tcBorders>
               <w:top w:val="single" w:sz="8" w:space="0" w:color="A3A3A3"/>
               <w:left w:val="single" w:sz="8" w:space="0" w:color="A3A3A3"/>
@@ -698,7 +707,7 @@
         </w:tc>
         <w:tc>
           <w:tcPr>
-            <w:tcW w:w="3001" w:type="dxa"/>
+            <w:tcW w:w="2733" w:type="dxa"/>
             <w:tcBorders>
               <w:top w:val="single" w:sz="8" w:space="0" w:color="A3A3A3"/>
               <w:left w:val="single" w:sz="8" w:space="0" w:color="A3A3A3"/>
@@ -740,7 +749,7 @@
         </w:tc>
         <w:tc>
           <w:tcPr>
-            <w:tcW w:w="4054" w:type="dxa"/>
+            <w:tcW w:w="3663" w:type="dxa"/>
             <w:tcBorders>
               <w:top w:val="single" w:sz="8" w:space="0" w:color="A3A3A3"/>
               <w:left w:val="single" w:sz="8" w:space="0" w:color="A3A3A3"/>
@@ -773,13 +782,11 @@
             </w:r>
           </w:p>
         </w:tc>
-        <w:bookmarkStart w:id="0" w:name="_GoBack"/>
-        <w:bookmarkEnd w:id="0"/>
       </w:tr>
       <w:tr>
         <w:tc>
           <w:tcPr>
-            <w:tcW w:w="2827" w:type="dxa"/>
+            <w:tcW w:w="2610" w:type="dxa"/>
             <w:tcBorders>
               <w:top w:val="single" w:sz="8" w:space="0" w:color="A3A3A3"/>
               <w:left w:val="single" w:sz="8" w:space="0" w:color="A3A3A3"/>
@@ -822,7 +829,7 @@
         </w:tc>
         <w:tc>
           <w:tcPr>
-            <w:tcW w:w="3001" w:type="dxa"/>
+            <w:tcW w:w="2733" w:type="dxa"/>
             <w:tcBorders>
               <w:top w:val="single" w:sz="8" w:space="0" w:color="A3A3A3"/>
               <w:left w:val="single" w:sz="8" w:space="0" w:color="A3A3A3"/>
@@ -864,7 +871,7 @@
         </w:tc>
         <w:tc>
           <w:tcPr>
-            <w:tcW w:w="4054" w:type="dxa"/>
+            <w:tcW w:w="3663" w:type="dxa"/>
             <w:tcBorders>
               <w:top w:val="single" w:sz="8" w:space="0" w:color="A3A3A3"/>
               <w:left w:val="single" w:sz="8" w:space="0" w:color="A3A3A3"/>
@@ -901,7 +908,7 @@
       <w:tr>
         <w:tc>
           <w:tcPr>
-            <w:tcW w:w="2827" w:type="dxa"/>
+            <w:tcW w:w="2610" w:type="dxa"/>
             <w:tcBorders>
               <w:top w:val="single" w:sz="8" w:space="0" w:color="A3A3A3"/>
               <w:left w:val="single" w:sz="8" w:space="0" w:color="A3A3A3"/>
@@ -953,7 +960,7 @@
         </w:tc>
         <w:tc>
           <w:tcPr>
-            <w:tcW w:w="3001" w:type="dxa"/>
+            <w:tcW w:w="2733" w:type="dxa"/>
             <w:tcBorders>
               <w:top w:val="single" w:sz="8" w:space="0" w:color="A3A3A3"/>
               <w:left w:val="single" w:sz="8" w:space="0" w:color="A3A3A3"/>
@@ -995,7 +1002,7 @@
         </w:tc>
         <w:tc>
           <w:tcPr>
-            <w:tcW w:w="4054" w:type="dxa"/>
+            <w:tcW w:w="3663" w:type="dxa"/>
             <w:tcBorders>
               <w:top w:val="single" w:sz="8" w:space="0" w:color="A3A3A3"/>
               <w:left w:val="single" w:sz="8" w:space="0" w:color="A3A3A3"/>
@@ -1032,7 +1039,7 @@
       <w:tr>
         <w:tc>
           <w:tcPr>
-            <w:tcW w:w="2827" w:type="dxa"/>
+            <w:tcW w:w="2610" w:type="dxa"/>
             <w:tcBorders>
               <w:top w:val="single" w:sz="8" w:space="0" w:color="A3A3A3"/>
               <w:left w:val="single" w:sz="8" w:space="0" w:color="A3A3A3"/>
@@ -1084,7 +1091,7 @@
         </w:tc>
         <w:tc>
           <w:tcPr>
-            <w:tcW w:w="3001" w:type="dxa"/>
+            <w:tcW w:w="2733" w:type="dxa"/>
             <w:tcBorders>
               <w:top w:val="single" w:sz="8" w:space="0" w:color="A3A3A3"/>
               <w:left w:val="single" w:sz="8" w:space="0" w:color="A3A3A3"/>
@@ -1126,7 +1133,7 @@
         </w:tc>
         <w:tc>
           <w:tcPr>
-            <w:tcW w:w="4054" w:type="dxa"/>
+            <w:tcW w:w="3663" w:type="dxa"/>
             <w:tcBorders>
               <w:top w:val="single" w:sz="8" w:space="0" w:color="A3A3A3"/>
               <w:left w:val="single" w:sz="8" w:space="0" w:color="A3A3A3"/>
@@ -1163,7 +1170,7 @@
       <w:tr>
         <w:tc>
           <w:tcPr>
-            <w:tcW w:w="2827" w:type="dxa"/>
+            <w:tcW w:w="2610" w:type="dxa"/>
             <w:tcBorders>
               <w:top w:val="single" w:sz="8" w:space="0" w:color="A3A3A3"/>
               <w:left w:val="single" w:sz="8" w:space="0" w:color="A3A3A3"/>
@@ -1197,7 +1204,7 @@
         </w:tc>
         <w:tc>
           <w:tcPr>
-            <w:tcW w:w="3001" w:type="dxa"/>
+            <w:tcW w:w="2733" w:type="dxa"/>
             <w:tcBorders>
               <w:top w:val="single" w:sz="8" w:space="0" w:color="A3A3A3"/>
               <w:left w:val="single" w:sz="8" w:space="0" w:color="A3A3A3"/>
@@ -1239,7 +1246,7 @@
         </w:tc>
         <w:tc>
           <w:tcPr>
-            <w:tcW w:w="4054" w:type="dxa"/>
+            <w:tcW w:w="3663" w:type="dxa"/>
             <w:tcBorders>
               <w:top w:val="single" w:sz="8" w:space="0" w:color="A3A3A3"/>
               <w:left w:val="single" w:sz="8" w:space="0" w:color="A3A3A3"/>
@@ -1274,6 +1281,24 @@
         </w:tc>
       </w:tr>
     </w:tbl>
+    <w:p>
+      <w:pPr>
+        <w:spacing w:after="0" w:line="240" w:lineRule="auto"/>
+        <w:rPr>
+          <w:rFonts w:eastAsia="Times New Roman" w:cstheme="minorHAnsi"/>
+          <w:lang w:val="en-US" w:eastAsia="en-NZ"/>
+        </w:rPr>
+      </w:pPr>
+    </w:p>
+    <w:p>
+      <w:pPr>
+        <w:spacing w:after="0" w:line="240" w:lineRule="auto"/>
+        <w:rPr>
+          <w:rFonts w:eastAsia="Times New Roman" w:cstheme="minorHAnsi"/>
+          <w:lang w:val="en-US" w:eastAsia="en-NZ"/>
+        </w:rPr>
+      </w:pPr>
+    </w:p>
     <w:p>
       <w:pPr>
         <w:spacing w:after="0" w:line="240" w:lineRule="auto"/>
@@ -2226,14 +2251,7 @@
                 <w:rFonts w:eastAsia="Times New Roman" w:cstheme="minorHAnsi"/>
                 <w:lang w:eastAsia="en-NZ"/>
               </w:rPr>
-              <w:t>Hayley\</w:t>
-            </w:r>
-            <w:r>
-              <w:rPr>
-                <w:rFonts w:eastAsia="Times New Roman" w:cstheme="minorHAnsi"/>
-                <w:lang w:eastAsia="en-NZ"/>
-              </w:rPr>
-              <w:t>KG</w:t>
+              <w:t>Hayley\KG</w:t>
             </w:r>
           </w:p>
         </w:tc>
@@ -2483,252 +2501,6 @@
               </w:rPr>
               <w:t>Done</w:t>
             </w:r>
-          </w:p>
-        </w:tc>
-      </w:tr>
-      <w:tr>
-        <w:tc>
-          <w:tcPr>
-            <w:tcW w:w="3189" w:type="dxa"/>
-            <w:tcBorders>
-              <w:top w:val="single" w:sz="8" w:space="0" w:color="A3A3A3"/>
-              <w:left w:val="single" w:sz="8" w:space="0" w:color="A3A3A3"/>
-              <w:bottom w:val="single" w:sz="8" w:space="0" w:color="A3A3A3"/>
-              <w:right w:val="single" w:sz="8" w:space="0" w:color="A3A3A3"/>
-            </w:tcBorders>
-            <w:tcMar>
-              <w:top w:w="40" w:type="dxa"/>
-              <w:left w:w="60" w:type="dxa"/>
-              <w:bottom w:w="40" w:type="dxa"/>
-              <w:right w:w="60" w:type="dxa"/>
-            </w:tcMar>
-          </w:tcPr>
-          <w:p>
-            <w:pPr>
-              <w:spacing w:after="0" w:line="240" w:lineRule="auto"/>
-              <w:rPr>
-                <w:rFonts w:eastAsia="Times New Roman" w:cstheme="minorHAnsi"/>
-                <w:lang w:eastAsia="en-NZ"/>
-              </w:rPr>
-            </w:pPr>
-          </w:p>
-        </w:tc>
-        <w:tc>
-          <w:tcPr>
-            <w:tcW w:w="2924" w:type="dxa"/>
-            <w:tcBorders>
-              <w:top w:val="single" w:sz="8" w:space="0" w:color="A3A3A3"/>
-              <w:left w:val="single" w:sz="8" w:space="0" w:color="A3A3A3"/>
-              <w:bottom w:val="single" w:sz="8" w:space="0" w:color="A3A3A3"/>
-              <w:right w:val="single" w:sz="8" w:space="0" w:color="A3A3A3"/>
-            </w:tcBorders>
-            <w:tcMar>
-              <w:top w:w="40" w:type="dxa"/>
-              <w:left w:w="60" w:type="dxa"/>
-              <w:bottom w:w="40" w:type="dxa"/>
-              <w:right w:w="60" w:type="dxa"/>
-            </w:tcMar>
-          </w:tcPr>
-          <w:p>
-            <w:pPr>
-              <w:spacing w:after="0" w:line="240" w:lineRule="auto"/>
-              <w:jc w:val="center"/>
-              <w:rPr>
-                <w:rFonts w:eastAsia="Times New Roman" w:cstheme="minorHAnsi"/>
-                <w:lang w:eastAsia="en-NZ"/>
-              </w:rPr>
-            </w:pPr>
-          </w:p>
-        </w:tc>
-        <w:tc>
-          <w:tcPr>
-            <w:tcW w:w="2893" w:type="dxa"/>
-            <w:tcBorders>
-              <w:top w:val="single" w:sz="8" w:space="0" w:color="A3A3A3"/>
-              <w:left w:val="single" w:sz="8" w:space="0" w:color="A3A3A3"/>
-              <w:bottom w:val="single" w:sz="8" w:space="0" w:color="A3A3A3"/>
-              <w:right w:val="single" w:sz="8" w:space="0" w:color="A3A3A3"/>
-            </w:tcBorders>
-            <w:tcMar>
-              <w:top w:w="40" w:type="dxa"/>
-              <w:left w:w="60" w:type="dxa"/>
-              <w:bottom w:w="40" w:type="dxa"/>
-              <w:right w:w="60" w:type="dxa"/>
-            </w:tcMar>
-          </w:tcPr>
-          <w:p>
-            <w:pPr>
-              <w:spacing w:after="0" w:line="240" w:lineRule="auto"/>
-              <w:jc w:val="center"/>
-              <w:rPr>
-                <w:rFonts w:eastAsia="Times New Roman" w:cstheme="minorHAnsi"/>
-                <w:lang w:eastAsia="en-NZ"/>
-              </w:rPr>
-            </w:pPr>
-          </w:p>
-        </w:tc>
-      </w:tr>
-      <w:tr>
-        <w:tc>
-          <w:tcPr>
-            <w:tcW w:w="3189" w:type="dxa"/>
-            <w:tcBorders>
-              <w:top w:val="single" w:sz="8" w:space="0" w:color="A3A3A3"/>
-              <w:left w:val="single" w:sz="8" w:space="0" w:color="A3A3A3"/>
-              <w:bottom w:val="single" w:sz="8" w:space="0" w:color="A3A3A3"/>
-              <w:right w:val="single" w:sz="8" w:space="0" w:color="A3A3A3"/>
-            </w:tcBorders>
-            <w:tcMar>
-              <w:top w:w="40" w:type="dxa"/>
-              <w:left w:w="60" w:type="dxa"/>
-              <w:bottom w:w="40" w:type="dxa"/>
-              <w:right w:w="60" w:type="dxa"/>
-            </w:tcMar>
-          </w:tcPr>
-          <w:p>
-            <w:pPr>
-              <w:spacing w:after="0" w:line="240" w:lineRule="auto"/>
-              <w:rPr>
-                <w:rFonts w:eastAsia="Times New Roman" w:cstheme="minorHAnsi"/>
-                <w:lang w:eastAsia="en-NZ"/>
-              </w:rPr>
-            </w:pPr>
-          </w:p>
-        </w:tc>
-        <w:tc>
-          <w:tcPr>
-            <w:tcW w:w="2924" w:type="dxa"/>
-            <w:tcBorders>
-              <w:top w:val="single" w:sz="8" w:space="0" w:color="A3A3A3"/>
-              <w:left w:val="single" w:sz="8" w:space="0" w:color="A3A3A3"/>
-              <w:bottom w:val="single" w:sz="8" w:space="0" w:color="A3A3A3"/>
-              <w:right w:val="single" w:sz="8" w:space="0" w:color="A3A3A3"/>
-            </w:tcBorders>
-            <w:tcMar>
-              <w:top w:w="40" w:type="dxa"/>
-              <w:left w:w="60" w:type="dxa"/>
-              <w:bottom w:w="40" w:type="dxa"/>
-              <w:right w:w="60" w:type="dxa"/>
-            </w:tcMar>
-          </w:tcPr>
-          <w:p>
-            <w:pPr>
-              <w:spacing w:after="0" w:line="240" w:lineRule="auto"/>
-              <w:jc w:val="center"/>
-              <w:rPr>
-                <w:rFonts w:eastAsia="Times New Roman" w:cstheme="minorHAnsi"/>
-                <w:lang w:eastAsia="en-NZ"/>
-              </w:rPr>
-            </w:pPr>
-          </w:p>
-        </w:tc>
-        <w:tc>
-          <w:tcPr>
-            <w:tcW w:w="2893" w:type="dxa"/>
-            <w:tcBorders>
-              <w:top w:val="single" w:sz="8" w:space="0" w:color="A3A3A3"/>
-              <w:left w:val="single" w:sz="8" w:space="0" w:color="A3A3A3"/>
-              <w:bottom w:val="single" w:sz="8" w:space="0" w:color="A3A3A3"/>
-              <w:right w:val="single" w:sz="8" w:space="0" w:color="A3A3A3"/>
-            </w:tcBorders>
-            <w:tcMar>
-              <w:top w:w="40" w:type="dxa"/>
-              <w:left w:w="60" w:type="dxa"/>
-              <w:bottom w:w="40" w:type="dxa"/>
-              <w:right w:w="60" w:type="dxa"/>
-            </w:tcMar>
-          </w:tcPr>
-          <w:p>
-            <w:pPr>
-              <w:spacing w:after="0" w:line="240" w:lineRule="auto"/>
-              <w:jc w:val="center"/>
-              <w:rPr>
-                <w:rFonts w:eastAsia="Times New Roman" w:cstheme="minorHAnsi"/>
-                <w:lang w:eastAsia="en-NZ"/>
-              </w:rPr>
-            </w:pPr>
-          </w:p>
-        </w:tc>
-      </w:tr>
-      <w:tr>
-        <w:tc>
-          <w:tcPr>
-            <w:tcW w:w="3189" w:type="dxa"/>
-            <w:tcBorders>
-              <w:top w:val="single" w:sz="8" w:space="0" w:color="A3A3A3"/>
-              <w:left w:val="single" w:sz="8" w:space="0" w:color="A3A3A3"/>
-              <w:bottom w:val="single" w:sz="8" w:space="0" w:color="A3A3A3"/>
-              <w:right w:val="single" w:sz="8" w:space="0" w:color="A3A3A3"/>
-            </w:tcBorders>
-            <w:tcMar>
-              <w:top w:w="40" w:type="dxa"/>
-              <w:left w:w="60" w:type="dxa"/>
-              <w:bottom w:w="40" w:type="dxa"/>
-              <w:right w:w="60" w:type="dxa"/>
-            </w:tcMar>
-          </w:tcPr>
-          <w:p>
-            <w:pPr>
-              <w:spacing w:after="0" w:line="240" w:lineRule="auto"/>
-              <w:rPr>
-                <w:rFonts w:eastAsia="Times New Roman" w:cstheme="minorHAnsi"/>
-                <w:lang w:eastAsia="en-NZ"/>
-              </w:rPr>
-            </w:pPr>
-          </w:p>
-        </w:tc>
-        <w:tc>
-          <w:tcPr>
-            <w:tcW w:w="2924" w:type="dxa"/>
-            <w:tcBorders>
-              <w:top w:val="single" w:sz="8" w:space="0" w:color="A3A3A3"/>
-              <w:left w:val="single" w:sz="8" w:space="0" w:color="A3A3A3"/>
-              <w:bottom w:val="single" w:sz="8" w:space="0" w:color="A3A3A3"/>
-              <w:right w:val="single" w:sz="8" w:space="0" w:color="A3A3A3"/>
-            </w:tcBorders>
-            <w:tcMar>
-              <w:top w:w="40" w:type="dxa"/>
-              <w:left w:w="60" w:type="dxa"/>
-              <w:bottom w:w="40" w:type="dxa"/>
-              <w:right w:w="60" w:type="dxa"/>
-            </w:tcMar>
-          </w:tcPr>
-          <w:p>
-            <w:pPr>
-              <w:spacing w:after="0" w:line="240" w:lineRule="auto"/>
-              <w:jc w:val="center"/>
-              <w:rPr>
-                <w:rFonts w:eastAsia="Times New Roman" w:cstheme="minorHAnsi"/>
-                <w:lang w:eastAsia="en-NZ"/>
-              </w:rPr>
-            </w:pPr>
-          </w:p>
-        </w:tc>
-        <w:tc>
-          <w:tcPr>
-            <w:tcW w:w="2893" w:type="dxa"/>
-            <w:tcBorders>
-              <w:top w:val="single" w:sz="8" w:space="0" w:color="A3A3A3"/>
-              <w:left w:val="single" w:sz="8" w:space="0" w:color="A3A3A3"/>
-              <w:bottom w:val="single" w:sz="8" w:space="0" w:color="A3A3A3"/>
-              <w:right w:val="single" w:sz="8" w:space="0" w:color="A3A3A3"/>
-            </w:tcBorders>
-            <w:tcMar>
-              <w:top w:w="40" w:type="dxa"/>
-              <w:left w:w="60" w:type="dxa"/>
-              <w:bottom w:w="40" w:type="dxa"/>
-              <w:right w:w="60" w:type="dxa"/>
-            </w:tcMar>
-          </w:tcPr>
-          <w:p>
-            <w:pPr>
-              <w:spacing w:after="0" w:line="240" w:lineRule="auto"/>
-              <w:jc w:val="center"/>
-              <w:rPr>
-                <w:rFonts w:eastAsia="Times New Roman" w:cstheme="minorHAnsi"/>
-                <w:lang w:eastAsia="en-NZ"/>
-              </w:rPr>
-            </w:pPr>
           </w:p>
         </w:tc>
       </w:tr>
@@ -2786,6 +2558,26 @@
           <w:lang w:val="en-US" w:eastAsia="en-NZ"/>
         </w:rPr>
       </w:pPr>
+    </w:p>
+    <w:p>
+      <w:pPr>
+        <w:spacing w:after="0" w:line="240" w:lineRule="auto"/>
+        <w:rPr>
+          <w:rFonts w:eastAsia="Times New Roman" w:cstheme="minorHAnsi"/>
+          <w:lang w:val="en-US" w:eastAsia="en-NZ"/>
+        </w:rPr>
+      </w:pPr>
+    </w:p>
+    <w:p>
+      <w:pPr>
+        <w:spacing w:after="0" w:line="240" w:lineRule="auto"/>
+        <w:rPr>
+          <w:rFonts w:eastAsia="Times New Roman" w:cstheme="minorHAnsi"/>
+          <w:lang w:val="en-US" w:eastAsia="en-NZ"/>
+        </w:rPr>
+      </w:pPr>
+      <w:bookmarkStart w:id="0" w:name="_GoBack"/>
+      <w:bookmarkEnd w:id="0"/>
     </w:p>
     <w:tbl>
       <w:tblPr>
@@ -3394,13 +3186,6 @@
           <w:lang w:eastAsia="en-NZ"/>
         </w:rPr>
       </w:pPr>
-      <w:r>
-        <w:rPr>
-          <w:rFonts w:eastAsia="Times New Roman" w:cstheme="minorHAnsi"/>
-          <w:lang w:eastAsia="en-NZ"/>
-        </w:rPr>
-        <w:br w:type="page"/>
-      </w:r>
     </w:p>
     <w:p>
       <w:pPr>
@@ -3488,6 +3273,266 @@
           <w:lang w:eastAsia="en-NZ"/>
         </w:rPr>
         <w:t> </w:t>
+      </w:r>
+    </w:p>
+    <w:p>
+      <w:pPr>
+        <w:spacing w:after="0"/>
+        <w:rPr>
+          <w:rFonts w:cstheme="minorHAnsi"/>
+          <w:i/>
+          <w:sz w:val="24"/>
+          <w:szCs w:val="24"/>
+        </w:rPr>
+      </w:pPr>
+      <w:r>
+        <w:rPr>
+          <w:rFonts w:cstheme="minorHAnsi"/>
+          <w:i/>
+          <w:sz w:val="24"/>
+          <w:szCs w:val="24"/>
+        </w:rPr>
+        <w:t>At the moment, AUT is the only sponsor of the project.</w:t>
+      </w:r>
+    </w:p>
+    <w:p>
+      <w:pPr>
+        <w:spacing w:after="0"/>
+        <w:rPr>
+          <w:rFonts w:cstheme="minorHAnsi"/>
+          <w:i/>
+          <w:sz w:val="24"/>
+          <w:szCs w:val="24"/>
+        </w:rPr>
+      </w:pPr>
+      <w:r>
+        <w:rPr>
+          <w:rFonts w:cstheme="minorHAnsi"/>
+          <w:i/>
+          <w:sz w:val="24"/>
+          <w:szCs w:val="24"/>
+        </w:rPr>
+        <w:t>Client can see the project system being used for other purposes. Would increase how frequently it is used.</w:t>
+      </w:r>
+    </w:p>
+    <w:p>
+      <w:pPr>
+        <w:spacing w:after="0"/>
+        <w:rPr>
+          <w:rFonts w:cstheme="minorHAnsi"/>
+          <w:i/>
+          <w:sz w:val="24"/>
+          <w:szCs w:val="24"/>
+        </w:rPr>
+      </w:pPr>
+      <w:r>
+        <w:rPr>
+          <w:rFonts w:cstheme="minorHAnsi"/>
+          <w:i/>
+          <w:sz w:val="24"/>
+          <w:szCs w:val="24"/>
+        </w:rPr>
+        <w:t>Cloud solution isn't desired.</w:t>
+      </w:r>
+    </w:p>
+    <w:p>
+      <w:pPr>
+        <w:spacing w:after="0"/>
+        <w:rPr>
+          <w:rFonts w:cstheme="minorHAnsi"/>
+          <w:i/>
+          <w:sz w:val="24"/>
+          <w:szCs w:val="24"/>
+        </w:rPr>
+      </w:pPr>
+      <w:r>
+        <w:rPr>
+          <w:rFonts w:cstheme="minorHAnsi"/>
+          <w:i/>
+          <w:sz w:val="24"/>
+          <w:szCs w:val="24"/>
+        </w:rPr>
+        <w:t>Client believes that we may be "over-engineering" by looking into disaster management and health/safety. Wants us to keep it simple.</w:t>
+      </w:r>
+    </w:p>
+    <w:p>
+      <w:pPr>
+        <w:spacing w:after="0"/>
+        <w:rPr>
+          <w:rFonts w:cstheme="minorHAnsi"/>
+          <w:i/>
+          <w:sz w:val="24"/>
+          <w:szCs w:val="24"/>
+        </w:rPr>
+      </w:pPr>
+      <w:r>
+        <w:rPr>
+          <w:rFonts w:cstheme="minorHAnsi"/>
+          <w:i/>
+          <w:sz w:val="24"/>
+          <w:szCs w:val="24"/>
+        </w:rPr>
+        <w:t>We can consider limiting access to the system (e.g. 1 user id per participating student). Would help lower system requirements.</w:t>
+      </w:r>
+    </w:p>
+    <w:p>
+      <w:pPr>
+        <w:spacing w:after="0"/>
+        <w:rPr>
+          <w:rFonts w:cstheme="minorHAnsi"/>
+          <w:i/>
+          <w:sz w:val="24"/>
+          <w:szCs w:val="24"/>
+        </w:rPr>
+      </w:pPr>
+      <w:r>
+        <w:rPr>
+          <w:rFonts w:cstheme="minorHAnsi"/>
+          <w:i/>
+          <w:sz w:val="24"/>
+          <w:szCs w:val="24"/>
+        </w:rPr>
+        <w:t>Clients requirements are flexible. Says he is "negotiable".</w:t>
+      </w:r>
+    </w:p>
+    <w:p>
+      <w:pPr>
+        <w:spacing w:after="0"/>
+        <w:rPr>
+          <w:rFonts w:cstheme="minorHAnsi"/>
+          <w:i/>
+          <w:sz w:val="24"/>
+          <w:szCs w:val="24"/>
+        </w:rPr>
+      </w:pPr>
+      <w:r>
+        <w:rPr>
+          <w:rFonts w:cstheme="minorHAnsi"/>
+          <w:i/>
+          <w:sz w:val="24"/>
+          <w:szCs w:val="24"/>
+        </w:rPr>
+        <w:t>Note: Some spectators may be supporting 2 teams (some schools have A and B teams).</w:t>
+      </w:r>
+    </w:p>
+    <w:p>
+      <w:pPr>
+        <w:spacing w:after="0"/>
+        <w:rPr>
+          <w:rFonts w:cstheme="minorHAnsi"/>
+          <w:i/>
+          <w:sz w:val="24"/>
+          <w:szCs w:val="24"/>
+        </w:rPr>
+      </w:pPr>
+      <w:r>
+        <w:rPr>
+          <w:rFonts w:cstheme="minorHAnsi"/>
+          <w:i/>
+          <w:sz w:val="24"/>
+          <w:szCs w:val="24"/>
+        </w:rPr>
+        <w:t>Client really likes the paper prototype.</w:t>
+      </w:r>
+    </w:p>
+    <w:p>
+      <w:pPr>
+        <w:spacing w:after="0"/>
+        <w:rPr>
+          <w:rFonts w:cstheme="minorHAnsi"/>
+          <w:i/>
+          <w:sz w:val="24"/>
+          <w:szCs w:val="24"/>
+        </w:rPr>
+      </w:pPr>
+      <w:r>
+        <w:rPr>
+          <w:rFonts w:cstheme="minorHAnsi"/>
+          <w:i/>
+          <w:sz w:val="24"/>
+          <w:szCs w:val="24"/>
+        </w:rPr>
+        <w:t>AUT branding is very strict. Have to be careful with how we use it. Not the biggest issue at this point though.</w:t>
+      </w:r>
+    </w:p>
+    <w:p>
+      <w:pPr>
+        <w:spacing w:after="0"/>
+        <w:rPr>
+          <w:rFonts w:cstheme="minorHAnsi"/>
+          <w:i/>
+          <w:sz w:val="24"/>
+          <w:szCs w:val="24"/>
+        </w:rPr>
+      </w:pPr>
+      <w:r>
+        <w:rPr>
+          <w:rFonts w:cstheme="minorHAnsi"/>
+          <w:i/>
+          <w:sz w:val="24"/>
+          <w:szCs w:val="24"/>
+        </w:rPr>
+        <w:t>Suggestion: Cycling leader-board view. Switches automatically every so often.</w:t>
+      </w:r>
+    </w:p>
+    <w:p>
+      <w:pPr>
+        <w:spacing w:after="0"/>
+        <w:rPr>
+          <w:rFonts w:cstheme="minorHAnsi"/>
+          <w:i/>
+          <w:sz w:val="24"/>
+          <w:szCs w:val="24"/>
+        </w:rPr>
+      </w:pPr>
+      <w:r>
+        <w:rPr>
+          <w:rFonts w:cstheme="minorHAnsi"/>
+          <w:i/>
+          <w:sz w:val="24"/>
+          <w:szCs w:val="24"/>
+        </w:rPr>
+        <w:t>Suggestion: Change the refresh rate on the leader-board. Increase to accommodate for more users. Doesn't necessarily have to update every second. Real-time is a broad term in this context.</w:t>
+      </w:r>
+    </w:p>
+    <w:p>
+      <w:pPr>
+        <w:spacing w:after="0"/>
+        <w:rPr>
+          <w:rFonts w:cstheme="minorHAnsi"/>
+          <w:i/>
+          <w:sz w:val="24"/>
+          <w:szCs w:val="24"/>
+        </w:rPr>
+      </w:pPr>
+      <w:r>
+        <w:rPr>
+          <w:rFonts w:cstheme="minorHAnsi"/>
+          <w:i/>
+          <w:sz w:val="24"/>
+          <w:szCs w:val="24"/>
+        </w:rPr>
+        <w:t>Visiting the MATHEX event is very important.</w:t>
+      </w:r>
+    </w:p>
+    <w:p>
+      <w:pPr>
+        <w:spacing w:after="0"/>
+        <w:rPr>
+          <w:rFonts w:cstheme="minorHAnsi"/>
+          <w:i/>
+          <w:sz w:val="24"/>
+          <w:szCs w:val="24"/>
+        </w:rPr>
+      </w:pPr>
+      <w:r>
+        <w:rPr>
+          <w:rFonts w:cstheme="minorHAnsi"/>
+          <w:i/>
+          <w:sz w:val="24"/>
+          <w:szCs w:val="24"/>
+        </w:rPr>
+        <w:t>Client wants to know "What IS feasible" if his original idea isn't feasible.</w:t>
       </w:r>
     </w:p>
     <w:p>

</xml_diff>